<commit_message>
made updates about recpetive field
</commit_message>
<xml_diff>
--- a/Pankaj_Kumar_Batch3_Assignment1.docx
+++ b/Pankaj_Kumar_Batch3_Assignment1.docx
@@ -76,10 +76,7 @@
         </w:tabs>
       </w:pPr>
       <w:r>
-        <w:t>Data science is a practical application of machine learning with a complete focus on solving real-world problems.</w:t>
-      </w:r>
-      <w:r>
-        <w:t xml:space="preserve"> But AI is still very much under revolution.</w:t>
+        <w:t>Data science is a practical application of machine learning with a complete focus on solving real-world problems. But AI is still very much under revolution.</w:t>
       </w:r>
     </w:p>
     <w:p>
@@ -93,8 +90,6 @@
           <w:tab w:val="left" w:pos="1493"/>
         </w:tabs>
       </w:pPr>
-      <w:bookmarkStart w:id="0" w:name="_GoBack"/>
-      <w:bookmarkEnd w:id="0"/>
       <w:r>
         <w:t xml:space="preserve">The results of Data science will be always more accurate than </w:t>
       </w:r>
@@ -239,10 +234,10 @@
             <v:path o:extrusionok="f" gradientshapeok="t" o:connecttype="rect"/>
             <o:lock v:ext="edit" aspectratio="t"/>
           </v:shapetype>
-          <v:shape id="_x0000_i1025" type="#_x0000_t75" style="width:93.35pt;height:40.65pt" o:ole="">
+          <v:shape id="_x0000_i1025" type="#_x0000_t75" style="width:93.25pt;height:40.9pt" o:ole="">
             <v:imagedata r:id="rId5" o:title=""/>
           </v:shape>
-          <o:OLEObject Type="Embed" ProgID="Package" ShapeID="_x0000_i1025" DrawAspect="Content" ObjectID="_1589045700" r:id="rId6"/>
+          <o:OLEObject Type="Embed" ProgID="Package" ShapeID="_x0000_i1025" DrawAspect="Content" ObjectID="_1589045971" r:id="rId6"/>
         </w:object>
       </w:r>
     </w:p>
@@ -291,6 +286,47 @@
           <w:tab w:val="left" w:pos="1493"/>
         </w:tabs>
         <w:ind w:left="360"/>
+        <w:rPr>
+          <w:b/>
+          <w:i/>
+          <w:u w:val="single"/>
+        </w:rPr>
+      </w:pPr>
+      <w:proofErr w:type="spellStart"/>
+      <w:r>
+        <w:rPr>
+          <w:b/>
+          <w:i/>
+          <w:u w:val="single"/>
+        </w:rPr>
+        <w:t>Git</w:t>
+      </w:r>
+      <w:proofErr w:type="spellEnd"/>
+      <w:r>
+        <w:rPr>
+          <w:b/>
+          <w:i/>
+          <w:u w:val="single"/>
+        </w:rPr>
+        <w:t xml:space="preserve"> </w:t>
+      </w:r>
+      <w:proofErr w:type="gramStart"/>
+      <w:r>
+        <w:rPr>
+          <w:b/>
+          <w:i/>
+          <w:u w:val="single"/>
+        </w:rPr>
+        <w:t>HUB :</w:t>
+      </w:r>
+      <w:proofErr w:type="gramEnd"/>
+    </w:p>
+    <w:p>
+      <w:pPr>
+        <w:tabs>
+          <w:tab w:val="left" w:pos="1493"/>
+        </w:tabs>
+        <w:ind w:left="360"/>
       </w:pPr>
       <w:r>
         <w:t xml:space="preserve">Create an account in GIT hub by giving username, mail </w:t>
@@ -311,6 +347,126 @@
       <w:r>
         <w:t xml:space="preserve"> HUB</w:t>
       </w:r>
+      <w:r>
+        <w:t xml:space="preserve">. I have uploaded this file in my GIT Hub account at below </w:t>
+      </w:r>
+      <w:proofErr w:type="gramStart"/>
+      <w:r>
+        <w:t>location :</w:t>
+      </w:r>
+      <w:proofErr w:type="gramEnd"/>
+    </w:p>
+    <w:p>
+      <w:pPr>
+        <w:tabs>
+          <w:tab w:val="left" w:pos="1493"/>
+        </w:tabs>
+        <w:ind w:left="360"/>
+      </w:pPr>
+      <w:hyperlink r:id="rId7" w:history="1">
+        <w:r>
+          <w:rPr>
+            <w:rStyle w:val="Hyperlink"/>
+          </w:rPr>
+          <w:t>https://github.com/pankaj1491/AI-ML/blob/master/Pankaj_Kumar_Batch3_Assignment1.docx</w:t>
+        </w:r>
+      </w:hyperlink>
+    </w:p>
+    <w:p>
+      <w:pPr>
+        <w:tabs>
+          <w:tab w:val="left" w:pos="1493"/>
+        </w:tabs>
+        <w:ind w:left="360"/>
+      </w:pPr>
+    </w:p>
+    <w:p>
+      <w:pPr>
+        <w:tabs>
+          <w:tab w:val="left" w:pos="1493"/>
+        </w:tabs>
+        <w:ind w:left="360"/>
+        <w:rPr>
+          <w:b/>
+          <w:i/>
+          <w:u w:val="single"/>
+        </w:rPr>
+      </w:pPr>
+      <w:r>
+        <w:rPr>
+          <w:b/>
+          <w:i/>
+          <w:u w:val="single"/>
+        </w:rPr>
+        <w:t xml:space="preserve">Receptive Field </w:t>
+      </w:r>
+    </w:p>
+    <w:p>
+      <w:pPr>
+        <w:tabs>
+          <w:tab w:val="left" w:pos="1493"/>
+        </w:tabs>
+        <w:ind w:left="360"/>
+        <w:rPr>
+          <w:b/>
+          <w:i/>
+          <w:u w:val="single"/>
+        </w:rPr>
+      </w:pPr>
+    </w:p>
+    <w:p>
+      <w:pPr>
+        <w:tabs>
+          <w:tab w:val="left" w:pos="1493"/>
+        </w:tabs>
+        <w:ind w:left="360"/>
+      </w:pPr>
+      <w:r>
+        <w:rPr>
+          <w:rFonts w:ascii="Arial" w:hAnsi="Arial" w:cs="Arial"/>
+          <w:color w:val="222222"/>
+          <w:shd w:val="clear" w:color="auto" w:fill="FFFFFF"/>
+        </w:rPr>
+        <w:t>The </w:t>
+      </w:r>
+      <w:r>
+        <w:rPr>
+          <w:rFonts w:ascii="Arial" w:hAnsi="Arial" w:cs="Arial"/>
+          <w:b/>
+          <w:bCs/>
+          <w:color w:val="222222"/>
+          <w:shd w:val="clear" w:color="auto" w:fill="FFFFFF"/>
+        </w:rPr>
+        <w:t>receptive field</w:t>
+      </w:r>
+      <w:r>
+        <w:rPr>
+          <w:rFonts w:ascii="Arial" w:hAnsi="Arial" w:cs="Arial"/>
+          <w:color w:val="222222"/>
+          <w:shd w:val="clear" w:color="auto" w:fill="FFFFFF"/>
+        </w:rPr>
+        <w:t> of an individual sensory neuron is the particular region of the sensory space (e.g., the body surface, or the visual </w:t>
+      </w:r>
+      <w:r>
+        <w:rPr>
+          <w:rFonts w:ascii="Arial" w:hAnsi="Arial" w:cs="Arial"/>
+          <w:b/>
+          <w:bCs/>
+          <w:color w:val="222222"/>
+          <w:shd w:val="clear" w:color="auto" w:fill="FFFFFF"/>
+        </w:rPr>
+        <w:t>field</w:t>
+      </w:r>
+      <w:r>
+        <w:rPr>
+          <w:rFonts w:ascii="Arial" w:hAnsi="Arial" w:cs="Arial"/>
+          <w:color w:val="222222"/>
+          <w:shd w:val="clear" w:color="auto" w:fill="FFFFFF"/>
+        </w:rPr>
+        <w:t>) in which a stimulus will modify the firing of that neuron. This region can be a hair in the cochlea or a piece of skin, retina, tongue or other part of an animal's body.</w:t>
+      </w:r>
+      <w:bookmarkStart w:id="0" w:name="_GoBack"/>
+      <w:bookmarkEnd w:id="0"/>
     </w:p>
     <w:sectPr>
       <w:pgSz w:w="12240" w:h="15840"/>
@@ -943,6 +1099,17 @@
       <w:contextualSpacing/>
     </w:pPr>
   </w:style>
+  <w:style w:type="character" w:styleId="Hyperlink">
+    <w:name w:val="Hyperlink"/>
+    <w:basedOn w:val="DefaultParagraphFont"/>
+    <w:uiPriority w:val="99"/>
+    <w:unhideWhenUsed/>
+    <w:rsid w:val="002E1A8C"/>
+    <w:rPr>
+      <w:color w:val="0563C1" w:themeColor="hyperlink"/>
+      <w:u w:val="single"/>
+    </w:rPr>
+  </w:style>
 </w:styles>
 </file>
 

</xml_diff>